<commit_message>
Documento Tecnico y Presentacion
</commit_message>
<xml_diff>
--- a/DocumentoTecnico_ProyectoNoSQL.docx
+++ b/DocumentoTecnico_ProyectoNoSQL.docx
@@ -796,7 +796,7 @@
           </mc:Choice>
           <mc:Fallback>
             <w:pict>
-              <v:shape w14:anchorId="2C3ABE16" id="Forma libre 23" o:spid="_x0000_s1026" style="position:absolute;margin-left:276.7pt;margin-top:180.9pt;width:104.25pt;height:90.75pt;z-index:251684864;visibility:visible;mso-wrap-style:square;mso-width-percent:0;mso-height-percent:0;mso-wrap-distance-left:9pt;mso-wrap-distance-top:0;mso-wrap-distance-right:9pt;mso-wrap-distance-bottom:0;mso-position-horizontal:absolute;mso-position-horizontal-relative:text;mso-position-vertical:absolute;mso-position-vertical-relative:text;mso-width-percent:0;mso-height-percent:0;mso-width-relative:margin;mso-height-relative:margin;v-text-anchor:middle" coordsize="1362075,1104900" o:gfxdata="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" path="m,1104900c310356,1035050,620713,965200,847725,781050,1074737,596900,1349375,114300,1362075,e" filled="f" strokecolor="black [3200]" strokeweight="2pt">
+              <v:shape w14:anchorId="02EA42DC" id="Forma libre 23" o:spid="_x0000_s1026" style="position:absolute;margin-left:276.7pt;margin-top:180.9pt;width:104.25pt;height:90.75pt;z-index:251684864;visibility:visible;mso-wrap-style:square;mso-width-percent:0;mso-height-percent:0;mso-wrap-distance-left:9pt;mso-wrap-distance-top:0;mso-wrap-distance-right:9pt;mso-wrap-distance-bottom:0;mso-position-horizontal:absolute;mso-position-horizontal-relative:text;mso-position-vertical:absolute;mso-position-vertical-relative:text;mso-width-percent:0;mso-height-percent:0;mso-width-relative:margin;mso-height-relative:margin;v-text-anchor:middle" coordsize="1362075,1104900" o:gfxdata="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" path="m,1104900c310356,1035050,620713,965200,847725,781050,1074737,596900,1349375,114300,1362075,e" filled="f" strokecolor="black [3200]" strokeweight="2pt">
                 <v:shadow on="t" color="black" opacity="24903f" origin=",.5" offset="0,.55556mm"/>
                 <v:path arrowok="t" o:connecttype="custom" o:connectlocs="0,1152525;824012,814716;1323975,0" o:connectangles="0,0,0"/>
               </v:shape>
@@ -1154,7 +1154,7 @@
           </mc:Choice>
           <mc:Fallback>
             <w:pict>
-              <v:shape w14:anchorId="796E7FBE" id="Forma libre 24" o:spid="_x0000_s1026" style="position:absolute;margin-left:281.95pt;margin-top:187.65pt;width:103.35pt;height:146.25pt;z-index:251685888;visibility:visible;mso-wrap-style:square;mso-width-percent:0;mso-height-percent:0;mso-wrap-distance-left:9pt;mso-wrap-distance-top:0;mso-wrap-distance-right:9pt;mso-wrap-distance-bottom:0;mso-position-horizontal:absolute;mso-position-horizontal-relative:text;mso-position-vertical:absolute;mso-position-vertical-relative:text;mso-width-percent:0;mso-height-percent:0;mso-width-relative:margin;mso-height-relative:margin;v-text-anchor:middle" coordsize="1198597,1809462" o:gfxdata="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" path="m,1795236v356394,25400,712788,50800,904875,-247650c1096962,1249136,1289050,-87539,1152525,4536e" filled="f" strokecolor="black [3200]" strokeweight="2pt">
+              <v:shape w14:anchorId="5916BAEB" id="Forma libre 24" o:spid="_x0000_s1026" style="position:absolute;margin-left:281.95pt;margin-top:187.65pt;width:103.35pt;height:146.25pt;z-index:251685888;visibility:visible;mso-wrap-style:square;mso-width-percent:0;mso-height-percent:0;mso-wrap-distance-left:9pt;mso-wrap-distance-top:0;mso-wrap-distance-right:9pt;mso-wrap-distance-bottom:0;mso-position-horizontal:absolute;mso-position-horizontal-relative:text;mso-position-vertical:absolute;mso-position-vertical-relative:text;mso-width-percent:0;mso-height-percent:0;mso-width-relative:margin;mso-height-relative:margin;v-text-anchor:middle" coordsize="1198597,1809462" o:gfxdata="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" path="m,1795236v356394,25400,712788,50800,904875,-247650c1096962,1249136,1289050,-87539,1152525,4536e" filled="f" strokecolor="black [3200]" strokeweight="2pt">
                 <v:shadow on="t" color="black" opacity="24903f" origin=",.5" offset="0,.55556mm"/>
                 <v:path arrowok="t" o:connecttype="custom" o:connectlocs="0,1842772;990899,1588565;1262093,4656" o:connectangles="0,0,0"/>
               </v:shape>
@@ -1272,7 +1272,7 @@
           </mc:Choice>
           <mc:Fallback>
             <w:pict>
-              <v:shape w14:anchorId="47BD754A" id="Forma libre 19" o:spid="_x0000_s1026" style="position:absolute;margin-left:278.95pt;margin-top:113.4pt;width:103.3pt;height:59.4pt;z-index:251683840;visibility:visible;mso-wrap-style:square;mso-wrap-distance-left:9pt;mso-wrap-distance-top:0;mso-wrap-distance-right:9pt;mso-wrap-distance-bottom:0;mso-position-horizontal:absolute;mso-position-horizontal-relative:text;mso-position-vertical:absolute;mso-position-vertical-relative:text;v-text-anchor:middle" coordsize="1311701,754242" o:gfxdata="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" path="m,c232569,96837,465138,193675,666750,314325v201612,120650,436563,342900,542925,409575c1316038,790575,1320800,728663,1304925,714375e" filled="f" strokecolor="black [3200]" strokeweight="2pt">
+              <v:shape w14:anchorId="02B0AD38" id="Forma libre 19" o:spid="_x0000_s1026" style="position:absolute;margin-left:278.95pt;margin-top:113.4pt;width:103.3pt;height:59.4pt;z-index:251683840;visibility:visible;mso-wrap-style:square;mso-wrap-distance-left:9pt;mso-wrap-distance-top:0;mso-wrap-distance-right:9pt;mso-wrap-distance-bottom:0;mso-position-horizontal:absolute;mso-position-horizontal-relative:text;mso-position-vertical:absolute;mso-position-vertical-relative:text;v-text-anchor:middle" coordsize="1311701,754242" o:gfxdata="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" path="m,c232569,96837,465138,193675,666750,314325v201612,120650,436563,342900,542925,409575c1316038,790575,1320800,728663,1304925,714375e" filled="f" strokecolor="black [3200]" strokeweight="2pt">
                 <v:shadow on="t" color="black" opacity="24903f" origin=",.5" offset="0,.55556mm"/>
                 <v:path arrowok="t" o:connecttype="custom" o:connectlocs="0,0;666750,314325;1209675,723900;1304925,714375" o:connectangles="0,0,0,0"/>
               </v:shape>
@@ -1380,7 +1380,7 @@
           </mc:Choice>
           <mc:Fallback>
             <w:pict>
-              <v:shape w14:anchorId="5D29B6FD" id="Forma libre 18" o:spid="_x0000_s1026" style="position:absolute;margin-left:280.45pt;margin-top:40.65pt;width:101.25pt;height:120.75pt;z-index:251682816;visibility:visible;mso-wrap-style:square;mso-wrap-distance-left:9pt;mso-wrap-distance-top:0;mso-wrap-distance-right:9pt;mso-wrap-distance-bottom:0;mso-position-horizontal:absolute;mso-position-horizontal-relative:text;mso-position-vertical:absolute;mso-position-vertical-relative:text;v-text-anchor:middle" coordsize="1285875,1533525" o:gfxdata="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" path="m,c345281,134144,690563,268288,904875,523875v214312,255587,323850,831850,381000,1009650e" filled="f" strokecolor="black [3200]" strokeweight="2pt">
+              <v:shape w14:anchorId="08E94557" id="Forma libre 18" o:spid="_x0000_s1026" style="position:absolute;margin-left:280.45pt;margin-top:40.65pt;width:101.25pt;height:120.75pt;z-index:251682816;visibility:visible;mso-wrap-style:square;mso-wrap-distance-left:9pt;mso-wrap-distance-top:0;mso-wrap-distance-right:9pt;mso-wrap-distance-bottom:0;mso-position-horizontal:absolute;mso-position-horizontal-relative:text;mso-position-vertical:absolute;mso-position-vertical-relative:text;v-text-anchor:middle" coordsize="1285875,1533525" o:gfxdata="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" path="m,c345281,134144,690563,268288,904875,523875v214312,255587,323850,831850,381000,1009650e" filled="f" strokecolor="black [3200]" strokeweight="2pt">
                 <v:shadow on="t" color="black" opacity="24903f" origin=",.5" offset="0,.55556mm"/>
                 <v:path arrowok="t" o:connecttype="custom" o:connectlocs="0,0;904875,523875;1285875,1533525" o:connectangles="0,0,0"/>
               </v:shape>
@@ -1627,7 +1627,7 @@
           </mc:Choice>
           <mc:Fallback>
             <w:pict>
-              <v:shape w14:anchorId="3CC0B53F" id="Forma libre 15" o:spid="_x0000_s1026" style="position:absolute;margin-left:130.45pt;margin-top:305.4pt;width:96.75pt;height:35.25pt;flip:y;z-index:251679744;visibility:visible;mso-wrap-style:square;mso-height-percent:0;mso-wrap-distance-left:9pt;mso-wrap-distance-top:0;mso-wrap-distance-right:9pt;mso-wrap-distance-bottom:0;mso-position-horizontal:absolute;mso-position-horizontal-relative:text;mso-position-vertical:absolute;mso-position-vertical-relative:text;mso-height-percent:0;mso-height-relative:margin;v-text-anchor:middle" coordsize="1228725,504825" o:gfxdata="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" path="m,504825c130969,342106,261938,179387,466725,95250,671512,11113,1117600,20637,1228725,e" filled="f" strokecolor="black [3200]" strokeweight="2pt">
+              <v:shape w14:anchorId="2C6CD921" id="Forma libre 15" o:spid="_x0000_s1026" style="position:absolute;margin-left:130.45pt;margin-top:305.4pt;width:96.75pt;height:35.25pt;flip:y;z-index:251679744;visibility:visible;mso-wrap-style:square;mso-height-percent:0;mso-wrap-distance-left:9pt;mso-wrap-distance-top:0;mso-wrap-distance-right:9pt;mso-wrap-distance-bottom:0;mso-position-horizontal:absolute;mso-position-horizontal-relative:text;mso-position-vertical:absolute;mso-position-vertical-relative:text;mso-height-percent:0;mso-height-relative:margin;v-text-anchor:middle" coordsize="1228725,504825" o:gfxdata="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" path="m,504825c130969,342106,261938,179387,466725,95250,671512,11113,1117600,20637,1228725,e" filled="f" strokecolor="black [3200]" strokeweight="2pt">
                 <v:shadow on="t" color="black" opacity="24903f" origin=",.5" offset="0,.55556mm"/>
                 <v:path arrowok="t" o:connecttype="custom" o:connectlocs="0,447675;466725,84467;1228725,0" o:connectangles="0,0,0"/>
               </v:shape>
@@ -1735,7 +1735,7 @@
           </mc:Choice>
           <mc:Fallback>
             <w:pict>
-              <v:shape w14:anchorId="420D7CE4" id="Forma libre 14" o:spid="_x0000_s1026" style="position:absolute;margin-left:125.25pt;margin-top:256.45pt;width:96.75pt;height:39.75pt;z-index:251677696;visibility:visible;mso-wrap-style:square;mso-wrap-distance-left:9pt;mso-wrap-distance-top:0;mso-wrap-distance-right:9pt;mso-wrap-distance-bottom:0;mso-position-horizontal:absolute;mso-position-horizontal-relative:text;mso-position-vertical:absolute;mso-position-vertical-relative:text;v-text-anchor:middle" coordsize="1228725,504825" o:gfxdata="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" path="m,504825c130969,342106,261938,179387,466725,95250,671512,11113,1117600,20637,1228725,e" filled="f" strokecolor="black [3200]" strokeweight="2pt">
+              <v:shape w14:anchorId="3E9EA7FF" id="Forma libre 14" o:spid="_x0000_s1026" style="position:absolute;margin-left:125.25pt;margin-top:256.45pt;width:96.75pt;height:39.75pt;z-index:251677696;visibility:visible;mso-wrap-style:square;mso-wrap-distance-left:9pt;mso-wrap-distance-top:0;mso-wrap-distance-right:9pt;mso-wrap-distance-bottom:0;mso-position-horizontal:absolute;mso-position-horizontal-relative:text;mso-position-vertical:absolute;mso-position-vertical-relative:text;v-text-anchor:middle" coordsize="1228725,504825" o:gfxdata="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" path="m,504825c130969,342106,261938,179387,466725,95250,671512,11113,1117600,20637,1228725,e" filled="f" strokecolor="black [3200]" strokeweight="2pt">
                 <v:shadow on="t" color="black" opacity="24903f" origin=",.5" offset="0,.55556mm"/>
                 <v:path arrowok="t" o:connecttype="custom" o:connectlocs="0,504825;466725,95250;1228725,0" o:connectangles="0,0,0"/>
               </v:shape>
@@ -1846,7 +1846,7 @@
           </mc:Choice>
           <mc:Fallback>
             <w:pict>
-              <v:shape w14:anchorId="01D81CB4" id="Forma libre 13" o:spid="_x0000_s1026" style="position:absolute;margin-left:125.2pt;margin-top:90.15pt;width:96.75pt;height:35.25pt;flip:y;z-index:251675648;visibility:visible;mso-wrap-style:square;mso-height-percent:0;mso-wrap-distance-left:9pt;mso-wrap-distance-top:0;mso-wrap-distance-right:9pt;mso-wrap-distance-bottom:0;mso-position-horizontal:absolute;mso-position-horizontal-relative:text;mso-position-vertical:absolute;mso-position-vertical-relative:text;mso-height-percent:0;mso-height-relative:margin;v-text-anchor:middle" coordsize="1228725,504825" o:gfxdata="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" path="m,504825c130969,342106,261938,179387,466725,95250,671512,11113,1117600,20637,1228725,e" filled="f" strokecolor="black [3200]" strokeweight="2pt">
+              <v:shape w14:anchorId="34DF1B80" id="Forma libre 13" o:spid="_x0000_s1026" style="position:absolute;margin-left:125.2pt;margin-top:90.15pt;width:96.75pt;height:35.25pt;flip:y;z-index:251675648;visibility:visible;mso-wrap-style:square;mso-height-percent:0;mso-wrap-distance-left:9pt;mso-wrap-distance-top:0;mso-wrap-distance-right:9pt;mso-wrap-distance-bottom:0;mso-position-horizontal:absolute;mso-position-horizontal-relative:text;mso-position-vertical:absolute;mso-position-vertical-relative:text;mso-height-percent:0;mso-height-relative:margin;v-text-anchor:middle" coordsize="1228725,504825" o:gfxdata="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" path="m,504825c130969,342106,261938,179387,466725,95250,671512,11113,1117600,20637,1228725,e" filled="f" strokecolor="black [3200]" strokeweight="2pt">
                 <v:shadow on="t" color="black" opacity="24903f" origin=",.5" offset="0,.55556mm"/>
                 <v:path arrowok="t" o:connecttype="custom" o:connectlocs="0,447675;466725,84467;1228725,0" o:connectangles="0,0,0"/>
               </v:shape>
@@ -1954,7 +1954,7 @@
           </mc:Choice>
           <mc:Fallback>
             <w:pict>
-              <v:shape w14:anchorId="48B4F13D" id="Forma libre 11" o:spid="_x0000_s1026" style="position:absolute;margin-left:125.95pt;margin-top:45.9pt;width:96.75pt;height:39.75pt;z-index:251673600;visibility:visible;mso-wrap-style:square;mso-wrap-distance-left:9pt;mso-wrap-distance-top:0;mso-wrap-distance-right:9pt;mso-wrap-distance-bottom:0;mso-position-horizontal:absolute;mso-position-horizontal-relative:text;mso-position-vertical:absolute;mso-position-vertical-relative:text;v-text-anchor:middle" coordsize="1228725,504825" o:gfxdata="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" path="m,504825c130969,342106,261938,179387,466725,95250,671512,11113,1117600,20637,1228725,e" filled="f" strokecolor="black [3200]" strokeweight="2pt">
+              <v:shape w14:anchorId="1C3C1167" id="Forma libre 11" o:spid="_x0000_s1026" style="position:absolute;margin-left:125.95pt;margin-top:45.9pt;width:96.75pt;height:39.75pt;z-index:251673600;visibility:visible;mso-wrap-style:square;mso-wrap-distance-left:9pt;mso-wrap-distance-top:0;mso-wrap-distance-right:9pt;mso-wrap-distance-bottom:0;mso-position-horizontal:absolute;mso-position-horizontal-relative:text;mso-position-vertical:absolute;mso-position-vertical-relative:text;v-text-anchor:middle" coordsize="1228725,504825" o:gfxdata="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" path="m,504825c130969,342106,261938,179387,466725,95250,671512,11113,1117600,20637,1228725,e" filled="f" strokecolor="black [3200]" strokeweight="2pt">
                 <v:shadow on="t" color="black" opacity="24903f" origin=",.5" offset="0,.55556mm"/>
                 <v:path arrowok="t" o:connecttype="custom" o:connectlocs="0,504825;466725,95250;1228725,0" o:connectangles="0,0,0"/>
               </v:shape>
@@ -2942,10 +2942,10 @@
           <w:lang w:val="es-EC" w:eastAsia="es-EC"/>
         </w:rPr>
         <w:drawing>
-          <wp:inline distT="0" distB="0" distL="0" distR="0" wp14:anchorId="49866529" wp14:editId="583B33A7">
-            <wp:extent cx="6536690" cy="4838700"/>
-            <wp:effectExtent l="0" t="0" r="0" b="0"/>
-            <wp:docPr id="33" name="Imagen 33"/>
+          <wp:inline distT="0" distB="0" distL="0" distR="0" wp14:anchorId="4A69C7FB" wp14:editId="73C61FF2">
+            <wp:extent cx="6353175" cy="4591050"/>
+            <wp:effectExtent l="0" t="0" r="9525" b="0"/>
+            <wp:docPr id="34" name="Imagen 34"/>
             <wp:cNvGraphicFramePr>
               <a:graphicFrameLocks xmlns:a="http://schemas.openxmlformats.org/drawingml/2006/main" noChangeAspect="1"/>
             </wp:cNvGraphicFramePr>
@@ -2965,7 +2965,7 @@
                   <pic:spPr>
                     <a:xfrm>
                       <a:off x="0" y="0"/>
-                      <a:ext cx="6555823" cy="4852863"/>
+                      <a:ext cx="6353175" cy="4591050"/>
                     </a:xfrm>
                     <a:prstGeom prst="rect">
                       <a:avLst/>
@@ -4607,8 +4607,8 @@
     <w:compatSetting w:name="differentiateMultirowTableHeaders" w:uri="http://schemas.microsoft.com/office/word" w:val="1"/>
   </w:compat>
   <w:rsids>
-    <w:rsidRoot w:val="00A04748"/>
-    <w:rsid w:val="00A04748"/>
+    <w:rsidRoot w:val="0062069D"/>
+    <w:rsid w:val="0062069D"/>
   </w:rsids>
   <m:mathPr>
     <m:mathFont m:val="Cambria Math"/>
@@ -5486,7 +5486,7 @@
 </file>
 
 <file path=customXml/itemProps3.xml><?xml version="1.0" encoding="utf-8"?>
-<ds:datastoreItem xmlns:ds="http://schemas.openxmlformats.org/officeDocument/2006/customXml" ds:itemID="{6E59FAE0-CEBE-47A6-A850-EE7CF935B6D3}">
+<ds:datastoreItem xmlns:ds="http://schemas.openxmlformats.org/officeDocument/2006/customXml" ds:itemID="{4328EAD1-C8AE-47C8-B394-8720B3A6DE81}">
   <ds:schemaRefs>
     <ds:schemaRef ds:uri="http://schemas.openxmlformats.org/officeDocument/2006/bibliography"/>
   </ds:schemaRefs>

</xml_diff>